<commit_message>
bg and favicon added
</commit_message>
<xml_diff>
--- a/3City WiFi prospect.docx
+++ b/3City WiFi prospect.docx
@@ -2,39 +2,28 @@
 <file path=word/document.xml><?xml version="1.0" encoding="utf-8"?>
 <w:document xmlns:wpc="http://schemas.microsoft.com/office/word/2010/wordprocessingCanvas" xmlns:cx="http://schemas.microsoft.com/office/drawing/2014/chartex" xmlns:cx1="http://schemas.microsoft.com/office/drawing/2015/9/8/chartex" xmlns:cx2="http://schemas.microsoft.com/office/drawing/2015/10/21/chartex" xmlns:cx3="http://schemas.microsoft.com/office/drawing/2016/5/9/chartex" xmlns:cx4="http://schemas.microsoft.com/office/drawing/2016/5/10/chartex" xmlns:cx5="http://schemas.microsoft.com/office/drawing/2016/5/11/chartex" xmlns:cx6="http://schemas.microsoft.com/office/drawing/2016/5/12/chartex" xmlns:cx7="http://schemas.microsoft.com/office/drawing/2016/5/13/chartex" xmlns:cx8="http://schemas.microsoft.com/office/drawing/2016/5/14/chartex" xmlns:mc="http://schemas.openxmlformats.org/markup-compatibility/2006" xmlns:aink="http://schemas.microsoft.com/office/drawing/2016/ink" xmlns:am3d="http://schemas.microsoft.com/office/drawing/2017/model3d" xmlns:o="urn:schemas-microsoft-com:office:office" xmlns:oel="http://schemas.microsoft.com/office/2019/extlst" xmlns:r="http://schemas.openxmlformats.org/officeDocument/2006/relationships" xmlns:m="http://schemas.openxmlformats.org/officeDocument/2006/math" xmlns:v="urn:schemas-microsoft-com:vml" xmlns:wp14="http://schemas.microsoft.com/office/word/2010/wordprocessingDrawing" xmlns:wp="http://schemas.openxmlformats.org/drawingml/2006/wordprocessingDrawing" xmlns:w10="urn:schemas-microsoft-com:office:word" xmlns:w="http://schemas.openxmlformats.org/wordprocessingml/2006/main" xmlns:w14="http://schemas.microsoft.com/office/word/2010/wordml" xmlns:w15="http://schemas.microsoft.com/office/word/2012/wordml" xmlns:w16cex="http://schemas.microsoft.com/office/word/2018/wordml/cex" xmlns:w16cid="http://schemas.microsoft.com/office/word/2016/wordml/cid" xmlns:w16="http://schemas.microsoft.com/office/word/2018/wordml" xmlns:w16sdtdh="http://schemas.microsoft.com/office/word/2020/wordml/sdtdatahash" xmlns:w16se="http://schemas.microsoft.com/office/word/2015/wordml/symex" xmlns:wpg="http://schemas.microsoft.com/office/word/2010/wordprocessingGroup" xmlns:wpi="http://schemas.microsoft.com/office/word/2010/wordprocessingInk" xmlns:wne="http://schemas.microsoft.com/office/word/2006/wordml" xmlns:wps="http://schemas.microsoft.com/office/word/2010/wordprocessingShape" mc:Ignorable="w14 w15 w16se w16cid w16 w16cex w16sdtdh wp14">
   <w:body>
+    <w:p>
+      <w:r>
+        <w:t>TriCity Cafe &amp; Wi-Fi</w:t>
+      </w:r>
+    </w:p>
+    <w:p/>
+    <w:p>
+      <w:r>
+        <w:t>Carousel with cafes’ cards</w:t>
+      </w:r>
+    </w:p>
     <w:p>
       <w:pPr>
         <w:rPr>
           <w:lang w:val="pl-PL"/>
         </w:rPr>
       </w:pPr>
-      <w:proofErr w:type="spellStart"/>
       <w:r>
         <w:rPr>
           <w:lang w:val="pl-PL"/>
         </w:rPr>
-        <w:t>TriCity</w:t>
-      </w:r>
-      <w:proofErr w:type="spellEnd"/>
-      <w:r>
-        <w:rPr>
-          <w:lang w:val="pl-PL"/>
-        </w:rPr>
-        <w:t xml:space="preserve"> </w:t>
-      </w:r>
-      <w:proofErr w:type="spellStart"/>
-      <w:r>
-        <w:rPr>
-          <w:lang w:val="pl-PL"/>
-        </w:rPr>
-        <w:t>Cafe</w:t>
-      </w:r>
-      <w:proofErr w:type="spellEnd"/>
-      <w:r>
-        <w:rPr>
-          <w:lang w:val="pl-PL"/>
-        </w:rPr>
-        <w:t xml:space="preserve"> &amp; Wi-Fi</w:t>
+        <w:t>Karta kawiarni:</w:t>
       </w:r>
     </w:p>
     <w:p>
@@ -43,6 +32,12 @@
           <w:lang w:val="pl-PL"/>
         </w:rPr>
       </w:pPr>
+      <w:r>
+        <w:rPr>
+          <w:lang w:val="pl-PL"/>
+        </w:rPr>
+        <w:t xml:space="preserve">Cafe photo </w:t>
+      </w:r>
     </w:p>
     <w:p>
       <w:pPr>
@@ -50,97 +45,11 @@
           <w:lang w:val="pl-PL"/>
         </w:rPr>
       </w:pPr>
-      <w:proofErr w:type="spellStart"/>
       <w:r>
         <w:rPr>
           <w:lang w:val="pl-PL"/>
         </w:rPr>
-        <w:t>Carousel</w:t>
-      </w:r>
-      <w:proofErr w:type="spellEnd"/>
-      <w:r>
-        <w:rPr>
-          <w:lang w:val="pl-PL"/>
-        </w:rPr>
-        <w:t xml:space="preserve"> with </w:t>
-      </w:r>
-      <w:proofErr w:type="spellStart"/>
-      <w:r>
-        <w:rPr>
-          <w:lang w:val="pl-PL"/>
-        </w:rPr>
-        <w:t>cafes</w:t>
-      </w:r>
-      <w:proofErr w:type="spellEnd"/>
-      <w:r>
-        <w:rPr>
-          <w:lang w:val="pl-PL"/>
-        </w:rPr>
-        <w:t xml:space="preserve">’ </w:t>
-      </w:r>
-      <w:proofErr w:type="spellStart"/>
-      <w:r>
-        <w:rPr>
-          <w:lang w:val="pl-PL"/>
-        </w:rPr>
-        <w:t>cards</w:t>
-      </w:r>
-      <w:proofErr w:type="spellEnd"/>
-    </w:p>
-    <w:p>
-      <w:pPr>
-        <w:rPr>
-          <w:lang w:val="pl-PL"/>
-        </w:rPr>
-      </w:pPr>
-      <w:r>
-        <w:rPr>
-          <w:lang w:val="pl-PL"/>
-        </w:rPr>
-        <w:t>Karta kawiarni:</w:t>
-      </w:r>
-    </w:p>
-    <w:p>
-      <w:pPr>
-        <w:rPr>
-          <w:lang w:val="pl-PL"/>
-        </w:rPr>
-      </w:pPr>
-      <w:proofErr w:type="spellStart"/>
-      <w:r>
-        <w:rPr>
-          <w:lang w:val="pl-PL"/>
-        </w:rPr>
-        <w:t>Cafe</w:t>
-      </w:r>
-      <w:proofErr w:type="spellEnd"/>
-      <w:r>
-        <w:rPr>
-          <w:lang w:val="pl-PL"/>
-        </w:rPr>
-        <w:t xml:space="preserve"> </w:t>
-      </w:r>
-      <w:proofErr w:type="spellStart"/>
-      <w:r>
-        <w:rPr>
-          <w:lang w:val="pl-PL"/>
-        </w:rPr>
-        <w:t>photo</w:t>
-      </w:r>
-      <w:proofErr w:type="spellEnd"/>
-      <w:r>
-        <w:rPr>
-          <w:lang w:val="pl-PL"/>
-        </w:rPr>
-        <w:t xml:space="preserve"> </w:t>
-      </w:r>
-    </w:p>
-    <w:p>
-      <w:r>
-        <w:t>Cafe Name</w:t>
-      </w:r>
-      <w:r>
-        <w:t xml:space="preserve">  </w:t>
+        <w:t xml:space="preserve">Cafe Name  </w:t>
       </w:r>
     </w:p>
     <w:p>
@@ -167,13 +76,8 @@
     <w:p/>
     <w:p>
       <w:r>
-        <w:t xml:space="preserve">Cafes loaded from </w:t>
-      </w:r>
-      <w:proofErr w:type="spellStart"/>
-      <w:r>
-        <w:t>db</w:t>
-      </w:r>
-      <w:proofErr w:type="spellEnd"/>
+        <w:t>Cafes loaded from db</w:t>
+      </w:r>
     </w:p>
     <w:p/>
     <w:p>
@@ -184,14 +88,47 @@
     <w:p/>
     <w:p>
       <w:r>
-        <w:t xml:space="preserve">Form available for logged users to add new cafes to </w:t>
-      </w:r>
-      <w:proofErr w:type="spellStart"/>
-      <w:r>
-        <w:t>db</w:t>
-      </w:r>
-      <w:proofErr w:type="spellEnd"/>
-    </w:p>
+        <w:t>Form available for logged users to add new cafes to db</w:t>
+      </w:r>
+    </w:p>
+    <w:p/>
+    <w:p/>
+    <w:p>
+      <w:r>
+        <w:t>TODO</w:t>
+      </w:r>
+    </w:p>
+    <w:p>
+      <w:r>
+        <w:t>Add favicon</w:t>
+      </w:r>
+    </w:p>
+    <w:p>
+      <w:r>
+        <w:t>Add bg photo,  delete stock pics</w:t>
+      </w:r>
+    </w:p>
+    <w:p>
+      <w:r>
+        <w:t>Create model of cafes</w:t>
+      </w:r>
+    </w:p>
+    <w:p>
+      <w:r>
+        <w:t>Add café to DB</w:t>
+      </w:r>
+    </w:p>
+    <w:p>
+      <w:r>
+        <w:t>Create superuser</w:t>
+      </w:r>
+    </w:p>
+    <w:p>
+      <w:r>
+        <w:t>Create form for adding new places</w:t>
+      </w:r>
+    </w:p>
+    <w:p/>
     <w:sectPr>
       <w:pgSz w:w="11906" w:h="16838"/>
       <w:pgMar w:top="1417" w:right="1417" w:bottom="1417" w:left="1417" w:header="708" w:footer="708" w:gutter="0"/>

</xml_diff>

<commit_message>
first cafe added to website
</commit_message>
<xml_diff>
--- a/3City WiFi prospect.docx
+++ b/3City WiFi prospect.docx
@@ -3,8 +3,13 @@
 <w:document xmlns:wpc="http://schemas.microsoft.com/office/word/2010/wordprocessingCanvas" xmlns:cx="http://schemas.microsoft.com/office/drawing/2014/chartex" xmlns:cx1="http://schemas.microsoft.com/office/drawing/2015/9/8/chartex" xmlns:cx2="http://schemas.microsoft.com/office/drawing/2015/10/21/chartex" xmlns:cx3="http://schemas.microsoft.com/office/drawing/2016/5/9/chartex" xmlns:cx4="http://schemas.microsoft.com/office/drawing/2016/5/10/chartex" xmlns:cx5="http://schemas.microsoft.com/office/drawing/2016/5/11/chartex" xmlns:cx6="http://schemas.microsoft.com/office/drawing/2016/5/12/chartex" xmlns:cx7="http://schemas.microsoft.com/office/drawing/2016/5/13/chartex" xmlns:cx8="http://schemas.microsoft.com/office/drawing/2016/5/14/chartex" xmlns:mc="http://schemas.openxmlformats.org/markup-compatibility/2006" xmlns:aink="http://schemas.microsoft.com/office/drawing/2016/ink" xmlns:am3d="http://schemas.microsoft.com/office/drawing/2017/model3d" xmlns:o="urn:schemas-microsoft-com:office:office" xmlns:oel="http://schemas.microsoft.com/office/2019/extlst" xmlns:r="http://schemas.openxmlformats.org/officeDocument/2006/relationships" xmlns:m="http://schemas.openxmlformats.org/officeDocument/2006/math" xmlns:v="urn:schemas-microsoft-com:vml" xmlns:wp14="http://schemas.microsoft.com/office/word/2010/wordprocessingDrawing" xmlns:wp="http://schemas.openxmlformats.org/drawingml/2006/wordprocessingDrawing" xmlns:w10="urn:schemas-microsoft-com:office:word" xmlns:w="http://schemas.openxmlformats.org/wordprocessingml/2006/main" xmlns:w14="http://schemas.microsoft.com/office/word/2010/wordml" xmlns:w15="http://schemas.microsoft.com/office/word/2012/wordml" xmlns:w16cex="http://schemas.microsoft.com/office/word/2018/wordml/cex" xmlns:w16cid="http://schemas.microsoft.com/office/word/2016/wordml/cid" xmlns:w16="http://schemas.microsoft.com/office/word/2018/wordml" xmlns:w16sdtdh="http://schemas.microsoft.com/office/word/2020/wordml/sdtdatahash" xmlns:w16se="http://schemas.microsoft.com/office/word/2015/wordml/symex" xmlns:wpg="http://schemas.microsoft.com/office/word/2010/wordprocessingGroup" xmlns:wpi="http://schemas.microsoft.com/office/word/2010/wordprocessingInk" xmlns:wne="http://schemas.microsoft.com/office/word/2006/wordml" xmlns:wps="http://schemas.microsoft.com/office/word/2010/wordprocessingShape" mc:Ignorable="w14 w15 w16se w16cid w16 w16cex w16sdtdh wp14">
   <w:body>
     <w:p>
-      <w:r>
-        <w:t>TriCity Cafe &amp; Wi-Fi</w:t>
+      <w:proofErr w:type="spellStart"/>
+      <w:r>
+        <w:t>TriCity</w:t>
+      </w:r>
+      <w:proofErr w:type="spellEnd"/>
+      <w:r>
+        <w:t xml:space="preserve"> Cafe &amp; Wi-Fi</w:t>
       </w:r>
     </w:p>
     <w:p/>
@@ -27,29 +32,27 @@
       </w:r>
     </w:p>
     <w:p>
-      <w:pPr>
-        <w:rPr>
-          <w:lang w:val="pl-PL"/>
-        </w:rPr>
-      </w:pPr>
-      <w:r>
-        <w:rPr>
-          <w:lang w:val="pl-PL"/>
-        </w:rPr>
-        <w:t xml:space="preserve">Cafe photo </w:t>
-      </w:r>
-    </w:p>
-    <w:p>
-      <w:pPr>
-        <w:rPr>
-          <w:lang w:val="pl-PL"/>
-        </w:rPr>
-      </w:pPr>
-      <w:r>
-        <w:rPr>
-          <w:lang w:val="pl-PL"/>
-        </w:rPr>
-        <w:t xml:space="preserve">Cafe Name  </w:t>
+      <w:r>
+        <w:t>Cafe photo</w:t>
+      </w:r>
+      <w:r>
+        <w:t xml:space="preserve">: </w:t>
+      </w:r>
+      <w:r>
+        <w:t>https://lh5.googleusercontent.com/p/AF1QipNE35dMX4eMWTlDGb5aGehPgv8xsSJ5fEZpFC0-=w426-h240-k-no</w:t>
+      </w:r>
+    </w:p>
+    <w:p>
+      <w:r>
+        <w:t xml:space="preserve">Cafe Name </w:t>
+      </w:r>
+      <w:r>
+        <w:t>:</w:t>
+      </w:r>
+    </w:p>
+    <w:p>
+      <w:r>
+        <w:t>Józef K</w:t>
       </w:r>
     </w:p>
     <w:p>
@@ -62,6 +65,11 @@
     </w:p>
     <w:p>
       <w:r>
+        <w:t>https://www.google.com/maps/place/J%C3%B3zef+K./@54.3503972,18.6496075,15z/data=!4m6!3m5!1s0x46fd739fb5c12e37:0xc002424f470a3b23!8m2!3d54.3503972!4d18.6496075!16s%2Fg%2F11b6mpxhvp?entry=ttu</w:t>
+      </w:r>
+    </w:p>
+    <w:p>
+      <w:r>
         <w:t xml:space="preserve">Rating </w:t>
       </w:r>
       <w:r>
@@ -70,14 +78,30 @@
     </w:p>
     <w:p>
       <w:r>
-        <w:t>Working conditions  X/5</w:t>
+        <w:t>4.7</w:t>
+      </w:r>
+    </w:p>
+    <w:p>
+      <w:r>
+        <w:t xml:space="preserve">Working conditions  </w:t>
+      </w:r>
+      <w:r>
+        <w:t>4</w:t>
+      </w:r>
+      <w:r>
+        <w:t>/5</w:t>
       </w:r>
     </w:p>
     <w:p/>
     <w:p>
       <w:r>
-        <w:t>Cafes loaded from db</w:t>
-      </w:r>
+        <w:t xml:space="preserve">Cafes loaded from </w:t>
+      </w:r>
+      <w:proofErr w:type="spellStart"/>
+      <w:r>
+        <w:t>db</w:t>
+      </w:r>
+      <w:proofErr w:type="spellEnd"/>
     </w:p>
     <w:p/>
     <w:p>
@@ -88,24 +112,19 @@
     <w:p/>
     <w:p>
       <w:r>
-        <w:t>Form available for logged users to add new cafes to db</w:t>
-      </w:r>
+        <w:t xml:space="preserve">Form available for logged users to add new cafes to </w:t>
+      </w:r>
+      <w:proofErr w:type="spellStart"/>
+      <w:r>
+        <w:t>db</w:t>
+      </w:r>
+      <w:proofErr w:type="spellEnd"/>
     </w:p>
     <w:p/>
     <w:p/>
     <w:p>
       <w:r>
         <w:t>TODO</w:t>
-      </w:r>
-    </w:p>
-    <w:p>
-      <w:r>
-        <w:t>Add favicon</w:t>
-      </w:r>
-    </w:p>
-    <w:p>
-      <w:r>
-        <w:t>Add bg photo,  delete stock pics</w:t>
       </w:r>
     </w:p>
     <w:p>

</xml_diff>

<commit_message>
basic form added to the website
</commit_message>
<xml_diff>
--- a/3City WiFi prospect.docx
+++ b/3City WiFi prospect.docx
@@ -125,21 +125,6 @@
     <w:p>
       <w:r>
         <w:t>TODO</w:t>
-      </w:r>
-    </w:p>
-    <w:p>
-      <w:r>
-        <w:t>Create model of cafes</w:t>
-      </w:r>
-    </w:p>
-    <w:p>
-      <w:r>
-        <w:t>Add café to DB</w:t>
-      </w:r>
-    </w:p>
-    <w:p>
-      <w:r>
-        <w:t>Create superuser</w:t>
       </w:r>
     </w:p>
     <w:p>

</xml_diff>